<commit_message>
add remove for students
</commit_message>
<xml_diff>
--- a/repos/Cumulative1/Cumulative 2 testing evidence .docx
+++ b/repos/Cumulative1/Cumulative 2 testing evidence .docx
@@ -22,7 +22,15 @@
         </w:numPr>
       </w:pPr>
       <w:r>
-        <w:t>API that adds a Teacher using POST Data</w:t>
+        <w:t xml:space="preserve">API that adds a </w:t>
+      </w:r>
+      <w:proofErr w:type="gramStart"/>
+      <w:r>
+        <w:t>Teacher</w:t>
+      </w:r>
+      <w:proofErr w:type="gramEnd"/>
+      <w:r>
+        <w:t xml:space="preserve"> using POST Data</w:t>
       </w:r>
     </w:p>
     <w:p/>
@@ -78,8 +86,13 @@
         </w:numPr>
       </w:pPr>
       <w:r>
-        <w:t>API that deletes a Teacher</w:t>
-      </w:r>
+        <w:t xml:space="preserve">API that deletes a </w:t>
+      </w:r>
+      <w:proofErr w:type="gramStart"/>
+      <w:r>
+        <w:t>Teacher</w:t>
+      </w:r>
+      <w:proofErr w:type="gramEnd"/>
     </w:p>
     <w:p>
       <w:r>
@@ -144,7 +157,15 @@
     </w:p>
     <w:p>
       <w:r>
-        <w:t>Link to  add teacher page</w:t>
+        <w:t xml:space="preserve">Link </w:t>
+      </w:r>
+      <w:proofErr w:type="gramStart"/>
+      <w:r>
+        <w:t>to  add</w:t>
+      </w:r>
+      <w:proofErr w:type="gramEnd"/>
+      <w:r>
+        <w:t xml:space="preserve"> teacher page</w:t>
       </w:r>
     </w:p>
     <w:p>
@@ -325,8 +346,13 @@
         <w:t>4-</w:t>
       </w:r>
       <w:r>
-        <w:t>web page that confirms the action to delete a Teacher</w:t>
-      </w:r>
+        <w:t xml:space="preserve">web page that confirms the action to delete a </w:t>
+      </w:r>
+      <w:proofErr w:type="gramStart"/>
+      <w:r>
+        <w:t>Teacher</w:t>
+      </w:r>
+      <w:proofErr w:type="gramEnd"/>
     </w:p>
     <w:p>
       <w:r>
@@ -653,7 +679,15 @@
         <w:t>nt</w:t>
       </w:r>
       <w:r>
-        <w:t xml:space="preserve"> so I can return both the id or error msg</w:t>
+        <w:t xml:space="preserve"> so I can return both the id </w:t>
+      </w:r>
+      <w:proofErr w:type="gramStart"/>
+      <w:r>
+        <w:t>or</w:t>
+      </w:r>
+      <w:proofErr w:type="gramEnd"/>
+      <w:r>
+        <w:t xml:space="preserve"> error msg</w:t>
       </w:r>
       <w:r>
         <w:t>)</w:t>
@@ -663,17 +697,29 @@
       <w:pPr>
         <w:pStyle w:val="ListParagraph"/>
       </w:pPr>
+      <w:proofErr w:type="gramStart"/>
       <w:r>
         <w:t>source(</w:t>
       </w:r>
-      <w:hyperlink r:id="rId15" w:history="1">
-        <w:r>
-          <w:rPr>
-            <w:rStyle w:val="Hyperlink"/>
-          </w:rPr>
-          <w:t>C# Return different types? - Stack Overflow</w:t>
-        </w:r>
-      </w:hyperlink>
+      <w:proofErr w:type="gramEnd"/>
+      <w:r>
+        <w:fldChar w:fldCharType="begin"/>
+      </w:r>
+      <w:r>
+        <w:instrText>HYPERLINK "https://stackoverflow.com/questions/8986975/c-sharp-return-different-types"</w:instrText>
+      </w:r>
+      <w:r>
+        <w:fldChar w:fldCharType="separate"/>
+      </w:r>
+      <w:r>
+        <w:rPr>
+          <w:rStyle w:val="Hyperlink"/>
+        </w:rPr>
+        <w:t>C# Return different types? - Stack Overflow</w:t>
+      </w:r>
+      <w:r>
+        <w:fldChar w:fldCharType="end"/>
+      </w:r>
       <w:r>
         <w:t>)</w:t>
       </w:r>
@@ -699,7 +745,7 @@
                     <pic:cNvPicPr/>
                   </pic:nvPicPr>
                   <pic:blipFill>
-                    <a:blip r:embed="rId16"/>
+                    <a:blip r:embed="rId15"/>
                     <a:stretch>
                       <a:fillRect/>
                     </a:stretch>
@@ -753,7 +799,7 @@
                     <pic:cNvPicPr/>
                   </pic:nvPicPr>
                   <pic:blipFill>
-                    <a:blip r:embed="rId17"/>
+                    <a:blip r:embed="rId16"/>
                     <a:stretch>
                       <a:fillRect/>
                     </a:stretch>
@@ -828,7 +874,7 @@
                     <pic:cNvPicPr/>
                   </pic:nvPicPr>
                   <pic:blipFill>
-                    <a:blip r:embed="rId18"/>
+                    <a:blip r:embed="rId17"/>
                     <a:stretch>
                       <a:fillRect/>
                     </a:stretch>
@@ -885,6 +931,9 @@
         <w:t xml:space="preserve">employee number: </w:t>
       </w:r>
       <w:r>
+        <w:rPr>
+          <w:noProof/>
+        </w:rPr>
         <w:drawing>
           <wp:inline distT="0" distB="0" distL="0" distR="0" wp14:anchorId="67D11181" wp14:editId="6951F5C6">
             <wp:extent cx="5943600" cy="3030220"/>
@@ -901,6 +950,67 @@
                     <pic:cNvPicPr/>
                   </pic:nvPicPr>
                   <pic:blipFill>
+                    <a:blip r:embed="rId18"/>
+                    <a:stretch>
+                      <a:fillRect/>
+                    </a:stretch>
+                  </pic:blipFill>
+                  <pic:spPr>
+                    <a:xfrm>
+                      <a:off x="0" y="0"/>
+                      <a:ext cx="5943600" cy="3030220"/>
+                    </a:xfrm>
+                    <a:prstGeom prst="rect">
+                      <a:avLst/>
+                    </a:prstGeom>
+                  </pic:spPr>
+                </pic:pic>
+              </a:graphicData>
+            </a:graphic>
+          </wp:inline>
+        </w:drawing>
+      </w:r>
+    </w:p>
+    <w:p/>
+    <w:p>
+      <w:r>
+        <w:t xml:space="preserve">7- Add New Student (note: I could add the student via student </w:t>
+      </w:r>
+      <w:proofErr w:type="spellStart"/>
+      <w:r>
+        <w:t>api</w:t>
+      </w:r>
+      <w:proofErr w:type="spellEnd"/>
+      <w:r>
+        <w:t xml:space="preserve"> and curl, but I had to modify the student table to accept NULL VALUES on student properties </w:t>
+      </w:r>
+      <w:proofErr w:type="gramStart"/>
+      <w:r>
+        <w:t>in order to</w:t>
+      </w:r>
+      <w:proofErr w:type="gramEnd"/>
+      <w:r>
+        <w:t xml:space="preserve"> add on the student page, not sure why.</w:t>
+      </w:r>
+    </w:p>
+    <w:p>
+      <w:r>
+        <w:drawing>
+          <wp:inline distT="0" distB="0" distL="0" distR="0" wp14:anchorId="719419E0" wp14:editId="65450E13">
+            <wp:extent cx="5943600" cy="3527425"/>
+            <wp:effectExtent l="0" t="0" r="0" b="0"/>
+            <wp:docPr id="597852212" name="Picture 1" descr="A screenshot of a computer&#10;&#10;AI-generated content may be incorrect."/>
+            <wp:cNvGraphicFramePr>
+              <a:graphicFrameLocks xmlns:a="http://schemas.openxmlformats.org/drawingml/2006/main" noChangeAspect="1"/>
+            </wp:cNvGraphicFramePr>
+            <a:graphic xmlns:a="http://schemas.openxmlformats.org/drawingml/2006/main">
+              <a:graphicData uri="http://schemas.openxmlformats.org/drawingml/2006/picture">
+                <pic:pic xmlns:pic="http://schemas.openxmlformats.org/drawingml/2006/picture">
+                  <pic:nvPicPr>
+                    <pic:cNvPr id="597852212" name="Picture 1" descr="A screenshot of a computer&#10;&#10;AI-generated content may be incorrect."/>
+                    <pic:cNvPicPr/>
+                  </pic:nvPicPr>
+                  <pic:blipFill>
                     <a:blip r:embed="rId19"/>
                     <a:stretch>
                       <a:fillRect/>
@@ -909,7 +1019,52 @@
                   <pic:spPr>
                     <a:xfrm>
                       <a:off x="0" y="0"/>
-                      <a:ext cx="5943600" cy="3030220"/>
+                      <a:ext cx="5943600" cy="3527425"/>
+                    </a:xfrm>
+                    <a:prstGeom prst="rect">
+                      <a:avLst/>
+                    </a:prstGeom>
+                  </pic:spPr>
+                </pic:pic>
+              </a:graphicData>
+            </a:graphic>
+          </wp:inline>
+        </w:drawing>
+      </w:r>
+    </w:p>
+    <w:p>
+      <w:r>
+        <w:lastRenderedPageBreak/>
+        <w:t>Student added to the list</w:t>
+      </w:r>
+    </w:p>
+    <w:p>
+      <w:r>
+        <w:drawing>
+          <wp:inline distT="0" distB="0" distL="0" distR="0" wp14:anchorId="79217F06" wp14:editId="643DBC86">
+            <wp:extent cx="5943600" cy="1573530"/>
+            <wp:effectExtent l="0" t="0" r="0" b="7620"/>
+            <wp:docPr id="2068037896" name="Picture 1" descr="A group of blue rectangular boxes with text&#10;&#10;AI-generated content may be incorrect."/>
+            <wp:cNvGraphicFramePr>
+              <a:graphicFrameLocks xmlns:a="http://schemas.openxmlformats.org/drawingml/2006/main" noChangeAspect="1"/>
+            </wp:cNvGraphicFramePr>
+            <a:graphic xmlns:a="http://schemas.openxmlformats.org/drawingml/2006/main">
+              <a:graphicData uri="http://schemas.openxmlformats.org/drawingml/2006/picture">
+                <pic:pic xmlns:pic="http://schemas.openxmlformats.org/drawingml/2006/picture">
+                  <pic:nvPicPr>
+                    <pic:cNvPr id="2068037896" name="Picture 1" descr="A group of blue rectangular boxes with text&#10;&#10;AI-generated content may be incorrect."/>
+                    <pic:cNvPicPr/>
+                  </pic:nvPicPr>
+                  <pic:blipFill>
+                    <a:blip r:embed="rId20"/>
+                    <a:stretch>
+                      <a:fillRect/>
+                    </a:stretch>
+                  </pic:blipFill>
+                  <pic:spPr>
+                    <a:xfrm>
+                      <a:off x="0" y="0"/>
+                      <a:ext cx="5943600" cy="1573530"/>
                     </a:xfrm>
                     <a:prstGeom prst="rect">
                       <a:avLst/>

</xml_diff>

<commit_message>
added some initiatives, fixed add-delete for students
</commit_message>
<xml_diff>
--- a/repos/Cumulative1/Cumulative 2 testing evidence .docx
+++ b/repos/Cumulative1/Cumulative 2 testing evidence .docx
@@ -22,15 +22,7 @@
         </w:numPr>
       </w:pPr>
       <w:r>
-        <w:t xml:space="preserve">API that adds a </w:t>
-      </w:r>
-      <w:proofErr w:type="gramStart"/>
-      <w:r>
-        <w:t>Teacher</w:t>
-      </w:r>
-      <w:proofErr w:type="gramEnd"/>
-      <w:r>
-        <w:t xml:space="preserve"> using POST Data</w:t>
+        <w:t>API that adds a Teacher using POST Data</w:t>
       </w:r>
     </w:p>
     <w:p/>
@@ -86,13 +78,8 @@
         </w:numPr>
       </w:pPr>
       <w:r>
-        <w:t xml:space="preserve">API that deletes a </w:t>
-      </w:r>
-      <w:proofErr w:type="gramStart"/>
-      <w:r>
-        <w:t>Teacher</w:t>
-      </w:r>
-      <w:proofErr w:type="gramEnd"/>
+        <w:t>API that deletes a Teacher</w:t>
+      </w:r>
     </w:p>
     <w:p>
       <w:r>
@@ -157,15 +144,7 @@
     </w:p>
     <w:p>
       <w:r>
-        <w:t xml:space="preserve">Link </w:t>
-      </w:r>
-      <w:proofErr w:type="gramStart"/>
-      <w:r>
-        <w:t>to  add</w:t>
-      </w:r>
-      <w:proofErr w:type="gramEnd"/>
-      <w:r>
-        <w:t xml:space="preserve"> teacher page</w:t>
+        <w:t>Link to  add teacher page</w:t>
       </w:r>
     </w:p>
     <w:p>
@@ -271,15 +250,7 @@
     <w:p>
       <w:r>
         <w:lastRenderedPageBreak/>
-        <w:t>After adding the above teacher(</w:t>
-      </w:r>
-      <w:proofErr w:type="spellStart"/>
-      <w:r>
-        <w:t>fadel</w:t>
-      </w:r>
-      <w:proofErr w:type="spellEnd"/>
-      <w:r>
-        <w:t xml:space="preserve">) the page redirects to the teachers list </w:t>
+        <w:t xml:space="preserve">After adding the above teacher(fadel) the page redirects to the teachers list </w:t>
       </w:r>
     </w:p>
     <w:p>
@@ -346,13 +317,8 @@
         <w:t>4-</w:t>
       </w:r>
       <w:r>
-        <w:t xml:space="preserve">web page that confirms the action to delete a </w:t>
-      </w:r>
-      <w:proofErr w:type="gramStart"/>
-      <w:r>
-        <w:t>Teacher</w:t>
-      </w:r>
-      <w:proofErr w:type="gramEnd"/>
+        <w:t>web page that confirms the action to delete a Teacher</w:t>
+      </w:r>
     </w:p>
     <w:p>
       <w:r>
@@ -679,15 +645,7 @@
         <w:t>nt</w:t>
       </w:r>
       <w:r>
-        <w:t xml:space="preserve"> so I can return both the id </w:t>
-      </w:r>
-      <w:proofErr w:type="gramStart"/>
-      <w:r>
-        <w:t>or</w:t>
-      </w:r>
-      <w:proofErr w:type="gramEnd"/>
-      <w:r>
-        <w:t xml:space="preserve"> error msg</w:t>
+        <w:t xml:space="preserve"> so I can return both the id or error msg</w:t>
       </w:r>
       <w:r>
         <w:t>)</w:t>
@@ -697,29 +655,17 @@
       <w:pPr>
         <w:pStyle w:val="ListParagraph"/>
       </w:pPr>
-      <w:proofErr w:type="gramStart"/>
       <w:r>
         <w:t>source(</w:t>
       </w:r>
-      <w:proofErr w:type="gramEnd"/>
-      <w:r>
-        <w:fldChar w:fldCharType="begin"/>
-      </w:r>
-      <w:r>
-        <w:instrText>HYPERLINK "https://stackoverflow.com/questions/8986975/c-sharp-return-different-types"</w:instrText>
-      </w:r>
-      <w:r>
-        <w:fldChar w:fldCharType="separate"/>
-      </w:r>
-      <w:r>
-        <w:rPr>
-          <w:rStyle w:val="Hyperlink"/>
-        </w:rPr>
-        <w:t>C# Return different types? - Stack Overflow</w:t>
-      </w:r>
-      <w:r>
-        <w:fldChar w:fldCharType="end"/>
-      </w:r>
+      <w:hyperlink r:id="rId15" w:history="1">
+        <w:r>
+          <w:rPr>
+            <w:rStyle w:val="Hyperlink"/>
+          </w:rPr>
+          <w:t>C# Return different types? - Stack Overflow</w:t>
+        </w:r>
+      </w:hyperlink>
       <w:r>
         <w:t>)</w:t>
       </w:r>
@@ -745,7 +691,7 @@
                     <pic:cNvPicPr/>
                   </pic:nvPicPr>
                   <pic:blipFill>
-                    <a:blip r:embed="rId15"/>
+                    <a:blip r:embed="rId16"/>
                     <a:stretch>
                       <a:fillRect/>
                     </a:stretch>
@@ -799,7 +745,7 @@
                     <pic:cNvPicPr/>
                   </pic:nvPicPr>
                   <pic:blipFill>
-                    <a:blip r:embed="rId16"/>
+                    <a:blip r:embed="rId17"/>
                     <a:stretch>
                       <a:fillRect/>
                     </a:stretch>
@@ -874,7 +820,7 @@
                     <pic:cNvPicPr/>
                   </pic:nvPicPr>
                   <pic:blipFill>
-                    <a:blip r:embed="rId17"/>
+                    <a:blip r:embed="rId18"/>
                     <a:stretch>
                       <a:fillRect/>
                     </a:stretch>
@@ -918,11 +864,9 @@
       <w:r>
         <w:t xml:space="preserve"> a new teacher, and then </w:t>
       </w:r>
-      <w:proofErr w:type="spellStart"/>
       <w:r>
         <w:t>tryed</w:t>
       </w:r>
-      <w:proofErr w:type="spellEnd"/>
       <w:r>
         <w:t xml:space="preserve"> to add the same teacher with the same </w:t>
       </w:r>
@@ -950,7 +894,7 @@
                     <pic:cNvPicPr/>
                   </pic:nvPicPr>
                   <pic:blipFill>
-                    <a:blip r:embed="rId18"/>
+                    <a:blip r:embed="rId19"/>
                     <a:stretch>
                       <a:fillRect/>
                     </a:stretch>
@@ -974,27 +918,20 @@
     <w:p/>
     <w:p>
       <w:r>
-        <w:t xml:space="preserve">7- Add New Student (note: I could add the student via student </w:t>
-      </w:r>
-      <w:proofErr w:type="spellStart"/>
-      <w:r>
-        <w:t>api</w:t>
-      </w:r>
-      <w:proofErr w:type="spellEnd"/>
-      <w:r>
-        <w:t xml:space="preserve"> and curl, but I had to modify the student table to accept NULL VALUES on student properties </w:t>
-      </w:r>
-      <w:proofErr w:type="gramStart"/>
-      <w:r>
-        <w:t>in order to</w:t>
-      </w:r>
-      <w:proofErr w:type="gramEnd"/>
+        <w:t xml:space="preserve">7- Add New Student (note: I could add the student via student api and curl, but I had to modify the student table to accept NULL VALUES on student properties </w:t>
+      </w:r>
+      <w:r>
+        <w:t>to</w:t>
+      </w:r>
       <w:r>
         <w:t xml:space="preserve"> add on the student page, not sure why.</w:t>
       </w:r>
     </w:p>
     <w:p>
       <w:r>
+        <w:rPr>
+          <w:noProof/>
+        </w:rPr>
         <w:drawing>
           <wp:inline distT="0" distB="0" distL="0" distR="0" wp14:anchorId="719419E0" wp14:editId="65450E13">
             <wp:extent cx="5943600" cy="3527425"/>
@@ -1011,7 +948,7 @@
                     <pic:cNvPicPr/>
                   </pic:nvPicPr>
                   <pic:blipFill>
-                    <a:blip r:embed="rId19"/>
+                    <a:blip r:embed="rId20"/>
                     <a:stretch>
                       <a:fillRect/>
                     </a:stretch>
@@ -1040,6 +977,9 @@
     </w:p>
     <w:p>
       <w:r>
+        <w:rPr>
+          <w:noProof/>
+        </w:rPr>
         <w:drawing>
           <wp:inline distT="0" distB="0" distL="0" distR="0" wp14:anchorId="79217F06" wp14:editId="643DBC86">
             <wp:extent cx="5943600" cy="1573530"/>
@@ -1056,7 +996,7 @@
                     <pic:cNvPicPr/>
                   </pic:nvPicPr>
                   <pic:blipFill>
-                    <a:blip r:embed="rId20"/>
+                    <a:blip r:embed="rId21"/>
                     <a:stretch>
                       <a:fillRect/>
                     </a:stretch>
@@ -1078,7 +1018,470 @@
       </w:r>
     </w:p>
     <w:p/>
+    <w:p>
+      <w:r>
+        <w:t xml:space="preserve">8 – add student API </w:t>
+      </w:r>
+    </w:p>
+    <w:p>
+      <w:r>
+        <w:drawing>
+          <wp:inline distT="0" distB="0" distL="0" distR="0" wp14:anchorId="28EAF895" wp14:editId="19648DAF">
+            <wp:extent cx="5943600" cy="2215515"/>
+            <wp:effectExtent l="0" t="0" r="0" b="0"/>
+            <wp:docPr id="561600984" name="Picture 1" descr="A screenshot of a computer&#10;&#10;AI-generated content may be incorrect."/>
+            <wp:cNvGraphicFramePr>
+              <a:graphicFrameLocks xmlns:a="http://schemas.openxmlformats.org/drawingml/2006/main" noChangeAspect="1"/>
+            </wp:cNvGraphicFramePr>
+            <a:graphic xmlns:a="http://schemas.openxmlformats.org/drawingml/2006/main">
+              <a:graphicData uri="http://schemas.openxmlformats.org/drawingml/2006/picture">
+                <pic:pic xmlns:pic="http://schemas.openxmlformats.org/drawingml/2006/picture">
+                  <pic:nvPicPr>
+                    <pic:cNvPr id="561600984" name="Picture 1" descr="A screenshot of a computer&#10;&#10;AI-generated content may be incorrect."/>
+                    <pic:cNvPicPr/>
+                  </pic:nvPicPr>
+                  <pic:blipFill>
+                    <a:blip r:embed="rId22"/>
+                    <a:stretch>
+                      <a:fillRect/>
+                    </a:stretch>
+                  </pic:blipFill>
+                  <pic:spPr>
+                    <a:xfrm>
+                      <a:off x="0" y="0"/>
+                      <a:ext cx="5943600" cy="2215515"/>
+                    </a:xfrm>
+                    <a:prstGeom prst="rect">
+                      <a:avLst/>
+                    </a:prstGeom>
+                  </pic:spPr>
+                </pic:pic>
+              </a:graphicData>
+            </a:graphic>
+          </wp:inline>
+        </w:drawing>
+      </w:r>
+    </w:p>
     <w:p/>
+    <w:p>
+      <w:r>
+        <w:t>9- Student delete API</w:t>
+      </w:r>
+    </w:p>
+    <w:p>
+      <w:r>
+        <w:drawing>
+          <wp:inline distT="0" distB="0" distL="0" distR="0" wp14:anchorId="61C7CD3E" wp14:editId="4738A0E8">
+            <wp:extent cx="5943600" cy="1847215"/>
+            <wp:effectExtent l="0" t="0" r="0" b="635"/>
+            <wp:docPr id="1178094807" name="Picture 1" descr="A screenshot of a computer&#10;&#10;AI-generated content may be incorrect."/>
+            <wp:cNvGraphicFramePr>
+              <a:graphicFrameLocks xmlns:a="http://schemas.openxmlformats.org/drawingml/2006/main" noChangeAspect="1"/>
+            </wp:cNvGraphicFramePr>
+            <a:graphic xmlns:a="http://schemas.openxmlformats.org/drawingml/2006/main">
+              <a:graphicData uri="http://schemas.openxmlformats.org/drawingml/2006/picture">
+                <pic:pic xmlns:pic="http://schemas.openxmlformats.org/drawingml/2006/picture">
+                  <pic:nvPicPr>
+                    <pic:cNvPr id="1178094807" name="Picture 1" descr="A screenshot of a computer&#10;&#10;AI-generated content may be incorrect."/>
+                    <pic:cNvPicPr/>
+                  </pic:nvPicPr>
+                  <pic:blipFill>
+                    <a:blip r:embed="rId23"/>
+                    <a:stretch>
+                      <a:fillRect/>
+                    </a:stretch>
+                  </pic:blipFill>
+                  <pic:spPr>
+                    <a:xfrm>
+                      <a:off x="0" y="0"/>
+                      <a:ext cx="5943600" cy="1847215"/>
+                    </a:xfrm>
+                    <a:prstGeom prst="rect">
+                      <a:avLst/>
+                    </a:prstGeom>
+                  </pic:spPr>
+                </pic:pic>
+              </a:graphicData>
+            </a:graphic>
+          </wp:inline>
+        </w:drawing>
+      </w:r>
+    </w:p>
+    <w:p/>
+    <w:p/>
+    <w:p>
+      <w:r>
+        <w:lastRenderedPageBreak/>
+        <w:t>10- Add Student W</w:t>
+      </w:r>
+      <w:r>
+        <w:t>ebPage:</w:t>
+      </w:r>
+    </w:p>
+    <w:p>
+      <w:r>
+        <w:drawing>
+          <wp:inline distT="0" distB="0" distL="0" distR="0" wp14:anchorId="6FADE808" wp14:editId="481EFC9C">
+            <wp:extent cx="5943600" cy="3962400"/>
+            <wp:effectExtent l="0" t="0" r="0" b="0"/>
+            <wp:docPr id="803775258" name="Picture 1" descr="A screenshot of a computer&#10;&#10;AI-generated content may be incorrect."/>
+            <wp:cNvGraphicFramePr>
+              <a:graphicFrameLocks xmlns:a="http://schemas.openxmlformats.org/drawingml/2006/main" noChangeAspect="1"/>
+            </wp:cNvGraphicFramePr>
+            <a:graphic xmlns:a="http://schemas.openxmlformats.org/drawingml/2006/main">
+              <a:graphicData uri="http://schemas.openxmlformats.org/drawingml/2006/picture">
+                <pic:pic xmlns:pic="http://schemas.openxmlformats.org/drawingml/2006/picture">
+                  <pic:nvPicPr>
+                    <pic:cNvPr id="803775258" name="Picture 1" descr="A screenshot of a computer&#10;&#10;AI-generated content may be incorrect."/>
+                    <pic:cNvPicPr/>
+                  </pic:nvPicPr>
+                  <pic:blipFill>
+                    <a:blip r:embed="rId24"/>
+                    <a:stretch>
+                      <a:fillRect/>
+                    </a:stretch>
+                  </pic:blipFill>
+                  <pic:spPr>
+                    <a:xfrm>
+                      <a:off x="0" y="0"/>
+                      <a:ext cx="5943600" cy="3962400"/>
+                    </a:xfrm>
+                    <a:prstGeom prst="rect">
+                      <a:avLst/>
+                    </a:prstGeom>
+                  </pic:spPr>
+                </pic:pic>
+              </a:graphicData>
+            </a:graphic>
+          </wp:inline>
+        </w:drawing>
+      </w:r>
+    </w:p>
+    <w:p>
+      <w:r>
+        <w:t>Student added:</w:t>
+      </w:r>
+    </w:p>
+    <w:p>
+      <w:r>
+        <w:drawing>
+          <wp:inline distT="0" distB="0" distL="0" distR="0" wp14:anchorId="30BA3EB8" wp14:editId="66F76997">
+            <wp:extent cx="5943600" cy="802640"/>
+            <wp:effectExtent l="0" t="0" r="0" b="0"/>
+            <wp:docPr id="1812431933" name="Picture 1" descr="A close up of a computer screen&#10;&#10;AI-generated content may be incorrect."/>
+            <wp:cNvGraphicFramePr>
+              <a:graphicFrameLocks xmlns:a="http://schemas.openxmlformats.org/drawingml/2006/main" noChangeAspect="1"/>
+            </wp:cNvGraphicFramePr>
+            <a:graphic xmlns:a="http://schemas.openxmlformats.org/drawingml/2006/main">
+              <a:graphicData uri="http://schemas.openxmlformats.org/drawingml/2006/picture">
+                <pic:pic xmlns:pic="http://schemas.openxmlformats.org/drawingml/2006/picture">
+                  <pic:nvPicPr>
+                    <pic:cNvPr id="1812431933" name="Picture 1" descr="A close up of a computer screen&#10;&#10;AI-generated content may be incorrect."/>
+                    <pic:cNvPicPr/>
+                  </pic:nvPicPr>
+                  <pic:blipFill>
+                    <a:blip r:embed="rId25"/>
+                    <a:stretch>
+                      <a:fillRect/>
+                    </a:stretch>
+                  </pic:blipFill>
+                  <pic:spPr>
+                    <a:xfrm>
+                      <a:off x="0" y="0"/>
+                      <a:ext cx="5943600" cy="802640"/>
+                    </a:xfrm>
+                    <a:prstGeom prst="rect">
+                      <a:avLst/>
+                    </a:prstGeom>
+                  </pic:spPr>
+                </pic:pic>
+              </a:graphicData>
+            </a:graphic>
+          </wp:inline>
+        </w:drawing>
+      </w:r>
+    </w:p>
+    <w:p>
+      <w:r>
+        <w:t>Student show:</w:t>
+      </w:r>
+    </w:p>
+    <w:p>
+      <w:r>
+        <w:lastRenderedPageBreak/>
+        <w:drawing>
+          <wp:inline distT="0" distB="0" distL="0" distR="0" wp14:anchorId="3AE6BC07" wp14:editId="68B0C5D4">
+            <wp:extent cx="5943600" cy="2890520"/>
+            <wp:effectExtent l="0" t="0" r="0" b="5080"/>
+            <wp:docPr id="2018488647" name="Picture 1" descr="A screenshot of a computer&#10;&#10;AI-generated content may be incorrect."/>
+            <wp:cNvGraphicFramePr>
+              <a:graphicFrameLocks xmlns:a="http://schemas.openxmlformats.org/drawingml/2006/main" noChangeAspect="1"/>
+            </wp:cNvGraphicFramePr>
+            <a:graphic xmlns:a="http://schemas.openxmlformats.org/drawingml/2006/main">
+              <a:graphicData uri="http://schemas.openxmlformats.org/drawingml/2006/picture">
+                <pic:pic xmlns:pic="http://schemas.openxmlformats.org/drawingml/2006/picture">
+                  <pic:nvPicPr>
+                    <pic:cNvPr id="2018488647" name="Picture 1" descr="A screenshot of a computer&#10;&#10;AI-generated content may be incorrect."/>
+                    <pic:cNvPicPr/>
+                  </pic:nvPicPr>
+                  <pic:blipFill>
+                    <a:blip r:embed="rId26"/>
+                    <a:stretch>
+                      <a:fillRect/>
+                    </a:stretch>
+                  </pic:blipFill>
+                  <pic:spPr>
+                    <a:xfrm>
+                      <a:off x="0" y="0"/>
+                      <a:ext cx="5943600" cy="2890520"/>
+                    </a:xfrm>
+                    <a:prstGeom prst="rect">
+                      <a:avLst/>
+                    </a:prstGeom>
+                  </pic:spPr>
+                </pic:pic>
+              </a:graphicData>
+            </a:graphic>
+          </wp:inline>
+        </w:drawing>
+      </w:r>
+    </w:p>
+    <w:p/>
+    <w:p>
+      <w:r>
+        <w:t>10-Student Delete WebPage:</w:t>
+      </w:r>
+    </w:p>
+    <w:p>
+      <w:r>
+        <w:drawing>
+          <wp:inline distT="0" distB="0" distL="0" distR="0" wp14:anchorId="309C2662" wp14:editId="7225BF62">
+            <wp:extent cx="5943600" cy="2893695"/>
+            <wp:effectExtent l="0" t="0" r="0" b="1905"/>
+            <wp:docPr id="693480999" name="Picture 1" descr="A screenshot of a computer&#10;&#10;AI-generated content may be incorrect."/>
+            <wp:cNvGraphicFramePr>
+              <a:graphicFrameLocks xmlns:a="http://schemas.openxmlformats.org/drawingml/2006/main" noChangeAspect="1"/>
+            </wp:cNvGraphicFramePr>
+            <a:graphic xmlns:a="http://schemas.openxmlformats.org/drawingml/2006/main">
+              <a:graphicData uri="http://schemas.openxmlformats.org/drawingml/2006/picture">
+                <pic:pic xmlns:pic="http://schemas.openxmlformats.org/drawingml/2006/picture">
+                  <pic:nvPicPr>
+                    <pic:cNvPr id="693480999" name="Picture 1" descr="A screenshot of a computer&#10;&#10;AI-generated content may be incorrect."/>
+                    <pic:cNvPicPr/>
+                  </pic:nvPicPr>
+                  <pic:blipFill>
+                    <a:blip r:embed="rId27"/>
+                    <a:stretch>
+                      <a:fillRect/>
+                    </a:stretch>
+                  </pic:blipFill>
+                  <pic:spPr>
+                    <a:xfrm>
+                      <a:off x="0" y="0"/>
+                      <a:ext cx="5943600" cy="2893695"/>
+                    </a:xfrm>
+                    <a:prstGeom prst="rect">
+                      <a:avLst/>
+                    </a:prstGeom>
+                  </pic:spPr>
+                </pic:pic>
+              </a:graphicData>
+            </a:graphic>
+          </wp:inline>
+        </w:drawing>
+      </w:r>
+    </w:p>
+    <w:p>
+      <w:r>
+        <w:t>11- Student Delete Confirmation</w:t>
+      </w:r>
+    </w:p>
+    <w:p>
+      <w:r>
+        <w:lastRenderedPageBreak/>
+        <w:drawing>
+          <wp:inline distT="0" distB="0" distL="0" distR="0" wp14:anchorId="500F2168" wp14:editId="6F2B10BF">
+            <wp:extent cx="5943600" cy="2101850"/>
+            <wp:effectExtent l="0" t="0" r="0" b="0"/>
+            <wp:docPr id="1540562564" name="Picture 1" descr="A screenshot of a computer&#10;&#10;AI-generated content may be incorrect."/>
+            <wp:cNvGraphicFramePr>
+              <a:graphicFrameLocks xmlns:a="http://schemas.openxmlformats.org/drawingml/2006/main" noChangeAspect="1"/>
+            </wp:cNvGraphicFramePr>
+            <a:graphic xmlns:a="http://schemas.openxmlformats.org/drawingml/2006/main">
+              <a:graphicData uri="http://schemas.openxmlformats.org/drawingml/2006/picture">
+                <pic:pic xmlns:pic="http://schemas.openxmlformats.org/drawingml/2006/picture">
+                  <pic:nvPicPr>
+                    <pic:cNvPr id="1540562564" name="Picture 1" descr="A screenshot of a computer&#10;&#10;AI-generated content may be incorrect."/>
+                    <pic:cNvPicPr/>
+                  </pic:nvPicPr>
+                  <pic:blipFill>
+                    <a:blip r:embed="rId28"/>
+                    <a:stretch>
+                      <a:fillRect/>
+                    </a:stretch>
+                  </pic:blipFill>
+                  <pic:spPr>
+                    <a:xfrm>
+                      <a:off x="0" y="0"/>
+                      <a:ext cx="5943600" cy="2101850"/>
+                    </a:xfrm>
+                    <a:prstGeom prst="rect">
+                      <a:avLst/>
+                    </a:prstGeom>
+                  </pic:spPr>
+                </pic:pic>
+              </a:graphicData>
+            </a:graphic>
+          </wp:inline>
+        </w:drawing>
+      </w:r>
+    </w:p>
+    <w:p/>
+    <w:p>
+      <w:r>
+        <w:t xml:space="preserve">12- Student </w:t>
+      </w:r>
+      <w:r>
+        <w:t>deleted (</w:t>
+      </w:r>
+      <w:r>
+        <w:t>not on the list anymore)</w:t>
+      </w:r>
+      <w:r>
+        <w:t>:</w:t>
+      </w:r>
+    </w:p>
+    <w:p>
+      <w:r>
+        <w:drawing>
+          <wp:inline distT="0" distB="0" distL="0" distR="0" wp14:anchorId="4D49CAE5" wp14:editId="5E4B1410">
+            <wp:extent cx="5943600" cy="2298065"/>
+            <wp:effectExtent l="0" t="0" r="0" b="6985"/>
+            <wp:docPr id="153783167" name="Picture 1" descr="A screenshot of a computer screen&#10;&#10;AI-generated content may be incorrect."/>
+            <wp:cNvGraphicFramePr>
+              <a:graphicFrameLocks xmlns:a="http://schemas.openxmlformats.org/drawingml/2006/main" noChangeAspect="1"/>
+            </wp:cNvGraphicFramePr>
+            <a:graphic xmlns:a="http://schemas.openxmlformats.org/drawingml/2006/main">
+              <a:graphicData uri="http://schemas.openxmlformats.org/drawingml/2006/picture">
+                <pic:pic xmlns:pic="http://schemas.openxmlformats.org/drawingml/2006/picture">
+                  <pic:nvPicPr>
+                    <pic:cNvPr id="153783167" name="Picture 1" descr="A screenshot of a computer screen&#10;&#10;AI-generated content may be incorrect."/>
+                    <pic:cNvPicPr/>
+                  </pic:nvPicPr>
+                  <pic:blipFill>
+                    <a:blip r:embed="rId29"/>
+                    <a:stretch>
+                      <a:fillRect/>
+                    </a:stretch>
+                  </pic:blipFill>
+                  <pic:spPr>
+                    <a:xfrm>
+                      <a:off x="0" y="0"/>
+                      <a:ext cx="5943600" cy="2298065"/>
+                    </a:xfrm>
+                    <a:prstGeom prst="rect">
+                      <a:avLst/>
+                    </a:prstGeom>
+                  </pic:spPr>
+                </pic:pic>
+              </a:graphicData>
+            </a:graphic>
+          </wp:inline>
+        </w:drawing>
+      </w:r>
+    </w:p>
+    <w:p/>
+    <w:p/>
+    <w:p>
+      <w:r>
+        <w:t>13- Add teacher Work Phone:</w:t>
+      </w:r>
+    </w:p>
+    <w:p>
+      <w:r>
+        <w:lastRenderedPageBreak/>
+        <w:drawing>
+          <wp:inline distT="0" distB="0" distL="0" distR="0" wp14:anchorId="711AD48D" wp14:editId="1C089EF5">
+            <wp:extent cx="5943600" cy="4679950"/>
+            <wp:effectExtent l="0" t="0" r="0" b="6350"/>
+            <wp:docPr id="1094198774" name="Picture 1" descr="A screenshot of a computer&#10;&#10;AI-generated content may be incorrect."/>
+            <wp:cNvGraphicFramePr>
+              <a:graphicFrameLocks xmlns:a="http://schemas.openxmlformats.org/drawingml/2006/main" noChangeAspect="1"/>
+            </wp:cNvGraphicFramePr>
+            <a:graphic xmlns:a="http://schemas.openxmlformats.org/drawingml/2006/main">
+              <a:graphicData uri="http://schemas.openxmlformats.org/drawingml/2006/picture">
+                <pic:pic xmlns:pic="http://schemas.openxmlformats.org/drawingml/2006/picture">
+                  <pic:nvPicPr>
+                    <pic:cNvPr id="1094198774" name="Picture 1" descr="A screenshot of a computer&#10;&#10;AI-generated content may be incorrect."/>
+                    <pic:cNvPicPr/>
+                  </pic:nvPicPr>
+                  <pic:blipFill>
+                    <a:blip r:embed="rId30"/>
+                    <a:stretch>
+                      <a:fillRect/>
+                    </a:stretch>
+                  </pic:blipFill>
+                  <pic:spPr>
+                    <a:xfrm>
+                      <a:off x="0" y="0"/>
+                      <a:ext cx="5943600" cy="4679950"/>
+                    </a:xfrm>
+                    <a:prstGeom prst="rect">
+                      <a:avLst/>
+                    </a:prstGeom>
+                  </pic:spPr>
+                </pic:pic>
+              </a:graphicData>
+            </a:graphic>
+          </wp:inline>
+        </w:drawing>
+      </w:r>
+    </w:p>
+    <w:p>
+      <w:r>
+        <w:t>Confirmation</w:t>
+      </w:r>
+    </w:p>
+    <w:p>
+      <w:r>
+        <w:lastRenderedPageBreak/>
+        <w:drawing>
+          <wp:inline distT="0" distB="0" distL="0" distR="0" wp14:anchorId="0E290EAB" wp14:editId="457755DB">
+            <wp:extent cx="5943600" cy="3482975"/>
+            <wp:effectExtent l="0" t="0" r="0" b="3175"/>
+            <wp:docPr id="984664986" name="Picture 1" descr="A screenshot of a teacher's profile&#10;&#10;AI-generated content may be incorrect."/>
+            <wp:cNvGraphicFramePr>
+              <a:graphicFrameLocks xmlns:a="http://schemas.openxmlformats.org/drawingml/2006/main" noChangeAspect="1"/>
+            </wp:cNvGraphicFramePr>
+            <a:graphic xmlns:a="http://schemas.openxmlformats.org/drawingml/2006/main">
+              <a:graphicData uri="http://schemas.openxmlformats.org/drawingml/2006/picture">
+                <pic:pic xmlns:pic="http://schemas.openxmlformats.org/drawingml/2006/picture">
+                  <pic:nvPicPr>
+                    <pic:cNvPr id="984664986" name="Picture 1" descr="A screenshot of a teacher's profile&#10;&#10;AI-generated content may be incorrect."/>
+                    <pic:cNvPicPr/>
+                  </pic:nvPicPr>
+                  <pic:blipFill>
+                    <a:blip r:embed="rId31"/>
+                    <a:stretch>
+                      <a:fillRect/>
+                    </a:stretch>
+                  </pic:blipFill>
+                  <pic:spPr>
+                    <a:xfrm>
+                      <a:off x="0" y="0"/>
+                      <a:ext cx="5943600" cy="3482975"/>
+                    </a:xfrm>
+                    <a:prstGeom prst="rect">
+                      <a:avLst/>
+                    </a:prstGeom>
+                  </pic:spPr>
+                </pic:pic>
+              </a:graphicData>
+            </a:graphic>
+          </wp:inline>
+        </w:drawing>
+      </w:r>
+    </w:p>
     <w:sectPr>
       <w:pgSz w:w="12240" w:h="15840"/>
       <w:pgMar w:top="1440" w:right="1440" w:bottom="1440" w:left="1440" w:header="720" w:footer="720" w:gutter="0"/>

</xml_diff>

<commit_message>
Added Delete and create courses API and WebPages, modified documentation
</commit_message>
<xml_diff>
--- a/repos/Cumulative1/Cumulative 2 testing evidence .docx
+++ b/repos/Cumulative1/Cumulative 2 testing evidence .docx
@@ -1025,6 +1025,9 @@
     </w:p>
     <w:p>
       <w:r>
+        <w:rPr>
+          <w:noProof/>
+        </w:rPr>
         <w:drawing>
           <wp:inline distT="0" distB="0" distL="0" distR="0" wp14:anchorId="28EAF895" wp14:editId="19648DAF">
             <wp:extent cx="5943600" cy="2215515"/>
@@ -1070,6 +1073,9 @@
     </w:p>
     <w:p>
       <w:r>
+        <w:rPr>
+          <w:noProof/>
+        </w:rPr>
         <w:drawing>
           <wp:inline distT="0" distB="0" distL="0" distR="0" wp14:anchorId="61C7CD3E" wp14:editId="4738A0E8">
             <wp:extent cx="5943600" cy="1847215"/>
@@ -1120,6 +1126,9 @@
     </w:p>
     <w:p>
       <w:r>
+        <w:rPr>
+          <w:noProof/>
+        </w:rPr>
         <w:drawing>
           <wp:inline distT="0" distB="0" distL="0" distR="0" wp14:anchorId="6FADE808" wp14:editId="481EFC9C">
             <wp:extent cx="5943600" cy="3962400"/>
@@ -1164,6 +1173,9 @@
     </w:p>
     <w:p>
       <w:r>
+        <w:rPr>
+          <w:noProof/>
+        </w:rPr>
         <w:drawing>
           <wp:inline distT="0" distB="0" distL="0" distR="0" wp14:anchorId="30BA3EB8" wp14:editId="66F76997">
             <wp:extent cx="5943600" cy="802640"/>
@@ -1208,6 +1220,9 @@
     </w:p>
     <w:p>
       <w:r>
+        <w:rPr>
+          <w:noProof/>
+        </w:rPr>
         <w:lastRenderedPageBreak/>
         <w:drawing>
           <wp:inline distT="0" distB="0" distL="0" distR="0" wp14:anchorId="3AE6BC07" wp14:editId="68B0C5D4">
@@ -1254,6 +1269,9 @@
     </w:p>
     <w:p>
       <w:r>
+        <w:rPr>
+          <w:noProof/>
+        </w:rPr>
         <w:drawing>
           <wp:inline distT="0" distB="0" distL="0" distR="0" wp14:anchorId="309C2662" wp14:editId="7225BF62">
             <wp:extent cx="5943600" cy="2893695"/>
@@ -1298,6 +1316,9 @@
     </w:p>
     <w:p>
       <w:r>
+        <w:rPr>
+          <w:noProof/>
+        </w:rPr>
         <w:lastRenderedPageBreak/>
         <w:drawing>
           <wp:inline distT="0" distB="0" distL="0" distR="0" wp14:anchorId="500F2168" wp14:editId="6F2B10BF">
@@ -1353,6 +1374,9 @@
     </w:p>
     <w:p>
       <w:r>
+        <w:rPr>
+          <w:noProof/>
+        </w:rPr>
         <w:drawing>
           <wp:inline distT="0" distB="0" distL="0" distR="0" wp14:anchorId="4D49CAE5" wp14:editId="5E4B1410">
             <wp:extent cx="5943600" cy="2298065"/>
@@ -1391,6 +1415,389 @@
       </w:r>
     </w:p>
     <w:p/>
+    <w:p>
+      <w:r>
+        <w:t>13- Add Course API</w:t>
+      </w:r>
+      <w:r>
+        <w:t xml:space="preserve"> returns the</w:t>
+      </w:r>
+      <w:r>
+        <w:t xml:space="preserve"> added</w:t>
+      </w:r>
+      <w:r>
+        <w:t xml:space="preserve"> course id</w:t>
+      </w:r>
+      <w:r>
+        <w:t>, since the course id is not auto_increment in the database,</w:t>
+      </w:r>
+      <w:r>
+        <w:t xml:space="preserve"> I used select max(coursid) + 1 </w:t>
+      </w:r>
+      <w:r>
+        <w:t>– please check code fyi.</w:t>
+      </w:r>
+      <w:r>
+        <w:t xml:space="preserve"> </w:t>
+      </w:r>
+      <w:r>
+        <w:t xml:space="preserve"> </w:t>
+      </w:r>
+    </w:p>
+    <w:p>
+      <w:r>
+        <w:drawing>
+          <wp:inline distT="0" distB="0" distL="0" distR="0" wp14:anchorId="1A5B0AB6" wp14:editId="28E6DA4A">
+            <wp:extent cx="5943600" cy="1891030"/>
+            <wp:effectExtent l="0" t="0" r="0" b="0"/>
+            <wp:docPr id="2143834138" name="Picture 1" descr="A screen shot of a computer&#10;&#10;AI-generated content may be incorrect."/>
+            <wp:cNvGraphicFramePr>
+              <a:graphicFrameLocks xmlns:a="http://schemas.openxmlformats.org/drawingml/2006/main" noChangeAspect="1"/>
+            </wp:cNvGraphicFramePr>
+            <a:graphic xmlns:a="http://schemas.openxmlformats.org/drawingml/2006/main">
+              <a:graphicData uri="http://schemas.openxmlformats.org/drawingml/2006/picture">
+                <pic:pic xmlns:pic="http://schemas.openxmlformats.org/drawingml/2006/picture">
+                  <pic:nvPicPr>
+                    <pic:cNvPr id="2143834138" name="Picture 1" descr="A screen shot of a computer&#10;&#10;AI-generated content may be incorrect."/>
+                    <pic:cNvPicPr/>
+                  </pic:nvPicPr>
+                  <pic:blipFill>
+                    <a:blip r:embed="rId30"/>
+                    <a:stretch>
+                      <a:fillRect/>
+                    </a:stretch>
+                  </pic:blipFill>
+                  <pic:spPr>
+                    <a:xfrm>
+                      <a:off x="0" y="0"/>
+                      <a:ext cx="5943600" cy="1891030"/>
+                    </a:xfrm>
+                    <a:prstGeom prst="rect">
+                      <a:avLst/>
+                    </a:prstGeom>
+                  </pic:spPr>
+                </pic:pic>
+              </a:graphicData>
+            </a:graphic>
+          </wp:inline>
+        </w:drawing>
+      </w:r>
+    </w:p>
+    <w:p>
+      <w:r>
+        <w:lastRenderedPageBreak/>
+        <w:t>14- add course WebPage:</w:t>
+      </w:r>
+    </w:p>
+    <w:p>
+      <w:r>
+        <w:drawing>
+          <wp:inline distT="0" distB="0" distL="0" distR="0" wp14:anchorId="2C08A87C" wp14:editId="221ABCF1">
+            <wp:extent cx="5943600" cy="1880870"/>
+            <wp:effectExtent l="0" t="0" r="0" b="5080"/>
+            <wp:docPr id="1896682980" name="Picture 1" descr="A screenshot of a computer screen&#10;&#10;AI-generated content may be incorrect."/>
+            <wp:cNvGraphicFramePr>
+              <a:graphicFrameLocks xmlns:a="http://schemas.openxmlformats.org/drawingml/2006/main" noChangeAspect="1"/>
+            </wp:cNvGraphicFramePr>
+            <a:graphic xmlns:a="http://schemas.openxmlformats.org/drawingml/2006/main">
+              <a:graphicData uri="http://schemas.openxmlformats.org/drawingml/2006/picture">
+                <pic:pic xmlns:pic="http://schemas.openxmlformats.org/drawingml/2006/picture">
+                  <pic:nvPicPr>
+                    <pic:cNvPr id="1896682980" name="Picture 1" descr="A screenshot of a computer screen&#10;&#10;AI-generated content may be incorrect."/>
+                    <pic:cNvPicPr/>
+                  </pic:nvPicPr>
+                  <pic:blipFill>
+                    <a:blip r:embed="rId31"/>
+                    <a:stretch>
+                      <a:fillRect/>
+                    </a:stretch>
+                  </pic:blipFill>
+                  <pic:spPr>
+                    <a:xfrm>
+                      <a:off x="0" y="0"/>
+                      <a:ext cx="5943600" cy="1880870"/>
+                    </a:xfrm>
+                    <a:prstGeom prst="rect">
+                      <a:avLst/>
+                    </a:prstGeom>
+                  </pic:spPr>
+                </pic:pic>
+              </a:graphicData>
+            </a:graphic>
+          </wp:inline>
+        </w:drawing>
+      </w:r>
+    </w:p>
+    <w:p>
+      <w:r>
+        <w:drawing>
+          <wp:inline distT="0" distB="0" distL="0" distR="0" wp14:anchorId="05B140DD" wp14:editId="5009D212">
+            <wp:extent cx="5943600" cy="4314825"/>
+            <wp:effectExtent l="0" t="0" r="0" b="9525"/>
+            <wp:docPr id="1035986655" name="Picture 1" descr="A screenshot of a course&#10;&#10;AI-generated content may be incorrect."/>
+            <wp:cNvGraphicFramePr>
+              <a:graphicFrameLocks xmlns:a="http://schemas.openxmlformats.org/drawingml/2006/main" noChangeAspect="1"/>
+            </wp:cNvGraphicFramePr>
+            <a:graphic xmlns:a="http://schemas.openxmlformats.org/drawingml/2006/main">
+              <a:graphicData uri="http://schemas.openxmlformats.org/drawingml/2006/picture">
+                <pic:pic xmlns:pic="http://schemas.openxmlformats.org/drawingml/2006/picture">
+                  <pic:nvPicPr>
+                    <pic:cNvPr id="1035986655" name="Picture 1" descr="A screenshot of a course&#10;&#10;AI-generated content may be incorrect."/>
+                    <pic:cNvPicPr/>
+                  </pic:nvPicPr>
+                  <pic:blipFill>
+                    <a:blip r:embed="rId32"/>
+                    <a:stretch>
+                      <a:fillRect/>
+                    </a:stretch>
+                  </pic:blipFill>
+                  <pic:spPr>
+                    <a:xfrm>
+                      <a:off x="0" y="0"/>
+                      <a:ext cx="5943600" cy="4314825"/>
+                    </a:xfrm>
+                    <a:prstGeom prst="rect">
+                      <a:avLst/>
+                    </a:prstGeom>
+                  </pic:spPr>
+                </pic:pic>
+              </a:graphicData>
+            </a:graphic>
+          </wp:inline>
+        </w:drawing>
+      </w:r>
+    </w:p>
+    <w:p>
+      <w:r>
+        <w:t>Course added</w:t>
+      </w:r>
+    </w:p>
+    <w:p>
+      <w:r>
+        <w:lastRenderedPageBreak/>
+        <w:drawing>
+          <wp:inline distT="0" distB="0" distL="0" distR="0" wp14:anchorId="7F69027D" wp14:editId="6C1FDCD4">
+            <wp:extent cx="5943600" cy="1346835"/>
+            <wp:effectExtent l="0" t="0" r="0" b="5715"/>
+            <wp:docPr id="2111909052" name="Picture 1" descr="A green rectangle with black text&#10;&#10;AI-generated content may be incorrect."/>
+            <wp:cNvGraphicFramePr>
+              <a:graphicFrameLocks xmlns:a="http://schemas.openxmlformats.org/drawingml/2006/main" noChangeAspect="1"/>
+            </wp:cNvGraphicFramePr>
+            <a:graphic xmlns:a="http://schemas.openxmlformats.org/drawingml/2006/main">
+              <a:graphicData uri="http://schemas.openxmlformats.org/drawingml/2006/picture">
+                <pic:pic xmlns:pic="http://schemas.openxmlformats.org/drawingml/2006/picture">
+                  <pic:nvPicPr>
+                    <pic:cNvPr id="2111909052" name="Picture 1" descr="A green rectangle with black text&#10;&#10;AI-generated content may be incorrect."/>
+                    <pic:cNvPicPr/>
+                  </pic:nvPicPr>
+                  <pic:blipFill>
+                    <a:blip r:embed="rId33"/>
+                    <a:stretch>
+                      <a:fillRect/>
+                    </a:stretch>
+                  </pic:blipFill>
+                  <pic:spPr>
+                    <a:xfrm>
+                      <a:off x="0" y="0"/>
+                      <a:ext cx="5943600" cy="1346835"/>
+                    </a:xfrm>
+                    <a:prstGeom prst="rect">
+                      <a:avLst/>
+                    </a:prstGeom>
+                  </pic:spPr>
+                </pic:pic>
+              </a:graphicData>
+            </a:graphic>
+          </wp:inline>
+        </w:drawing>
+      </w:r>
+    </w:p>
+    <w:p>
+      <w:r>
+        <w:t>Course show</w:t>
+      </w:r>
+    </w:p>
+    <w:p>
+      <w:r>
+        <w:drawing>
+          <wp:inline distT="0" distB="0" distL="0" distR="0" wp14:anchorId="4692E719" wp14:editId="2B1F00F1">
+            <wp:extent cx="5943600" cy="2403475"/>
+            <wp:effectExtent l="0" t="0" r="0" b="0"/>
+            <wp:docPr id="698116820" name="Picture 1" descr="A white background with yellow text&#10;&#10;AI-generated content may be incorrect."/>
+            <wp:cNvGraphicFramePr>
+              <a:graphicFrameLocks xmlns:a="http://schemas.openxmlformats.org/drawingml/2006/main" noChangeAspect="1"/>
+            </wp:cNvGraphicFramePr>
+            <a:graphic xmlns:a="http://schemas.openxmlformats.org/drawingml/2006/main">
+              <a:graphicData uri="http://schemas.openxmlformats.org/drawingml/2006/picture">
+                <pic:pic xmlns:pic="http://schemas.openxmlformats.org/drawingml/2006/picture">
+                  <pic:nvPicPr>
+                    <pic:cNvPr id="698116820" name="Picture 1" descr="A white background with yellow text&#10;&#10;AI-generated content may be incorrect."/>
+                    <pic:cNvPicPr/>
+                  </pic:nvPicPr>
+                  <pic:blipFill>
+                    <a:blip r:embed="rId34"/>
+                    <a:stretch>
+                      <a:fillRect/>
+                    </a:stretch>
+                  </pic:blipFill>
+                  <pic:spPr>
+                    <a:xfrm>
+                      <a:off x="0" y="0"/>
+                      <a:ext cx="5943600" cy="2403475"/>
+                    </a:xfrm>
+                    <a:prstGeom prst="rect">
+                      <a:avLst/>
+                    </a:prstGeom>
+                  </pic:spPr>
+                </pic:pic>
+              </a:graphicData>
+            </a:graphic>
+          </wp:inline>
+        </w:drawing>
+      </w:r>
+    </w:p>
+    <w:p>
+      <w:r>
+        <w:t>14- delete course API</w:t>
+      </w:r>
+      <w:r>
+        <w:t xml:space="preserve"> with </w:t>
+      </w:r>
+      <w:r>
+        <w:t xml:space="preserve">error handling </w:t>
+      </w:r>
+      <w:r>
+        <w:t>:</w:t>
+      </w:r>
+    </w:p>
+    <w:p>
+      <w:r>
+        <w:drawing>
+          <wp:inline distT="0" distB="0" distL="0" distR="0" wp14:anchorId="042B471F" wp14:editId="446F9CFB">
+            <wp:extent cx="5943600" cy="1642110"/>
+            <wp:effectExtent l="0" t="0" r="0" b="0"/>
+            <wp:docPr id="1126093487" name="Picture 1" descr="A screenshot of a computer&#10;&#10;AI-generated content may be incorrect."/>
+            <wp:cNvGraphicFramePr>
+              <a:graphicFrameLocks xmlns:a="http://schemas.openxmlformats.org/drawingml/2006/main" noChangeAspect="1"/>
+            </wp:cNvGraphicFramePr>
+            <a:graphic xmlns:a="http://schemas.openxmlformats.org/drawingml/2006/main">
+              <a:graphicData uri="http://schemas.openxmlformats.org/drawingml/2006/picture">
+                <pic:pic xmlns:pic="http://schemas.openxmlformats.org/drawingml/2006/picture">
+                  <pic:nvPicPr>
+                    <pic:cNvPr id="1126093487" name="Picture 1" descr="A screenshot of a computer&#10;&#10;AI-generated content may be incorrect."/>
+                    <pic:cNvPicPr/>
+                  </pic:nvPicPr>
+                  <pic:blipFill>
+                    <a:blip r:embed="rId35"/>
+                    <a:stretch>
+                      <a:fillRect/>
+                    </a:stretch>
+                  </pic:blipFill>
+                  <pic:spPr>
+                    <a:xfrm>
+                      <a:off x="0" y="0"/>
+                      <a:ext cx="5943600" cy="1642110"/>
+                    </a:xfrm>
+                    <a:prstGeom prst="rect">
+                      <a:avLst/>
+                    </a:prstGeom>
+                  </pic:spPr>
+                </pic:pic>
+              </a:graphicData>
+            </a:graphic>
+          </wp:inline>
+        </w:drawing>
+      </w:r>
+    </w:p>
+    <w:p>
+      <w:r>
+        <w:t>Delete webPage</w:t>
+      </w:r>
+    </w:p>
+    <w:p>
+      <w:r>
+        <w:drawing>
+          <wp:inline distT="0" distB="0" distL="0" distR="0" wp14:anchorId="5C64F4E3" wp14:editId="6B13489A">
+            <wp:extent cx="5943600" cy="1076325"/>
+            <wp:effectExtent l="0" t="0" r="0" b="9525"/>
+            <wp:docPr id="2061537245" name="Picture 1"/>
+            <wp:cNvGraphicFramePr>
+              <a:graphicFrameLocks xmlns:a="http://schemas.openxmlformats.org/drawingml/2006/main" noChangeAspect="1"/>
+            </wp:cNvGraphicFramePr>
+            <a:graphic xmlns:a="http://schemas.openxmlformats.org/drawingml/2006/main">
+              <a:graphicData uri="http://schemas.openxmlformats.org/drawingml/2006/picture">
+                <pic:pic xmlns:pic="http://schemas.openxmlformats.org/drawingml/2006/picture">
+                  <pic:nvPicPr>
+                    <pic:cNvPr id="2061537245" name=""/>
+                    <pic:cNvPicPr/>
+                  </pic:nvPicPr>
+                  <pic:blipFill>
+                    <a:blip r:embed="rId36"/>
+                    <a:stretch>
+                      <a:fillRect/>
+                    </a:stretch>
+                  </pic:blipFill>
+                  <pic:spPr>
+                    <a:xfrm>
+                      <a:off x="0" y="0"/>
+                      <a:ext cx="5943600" cy="1076325"/>
+                    </a:xfrm>
+                    <a:prstGeom prst="rect">
+                      <a:avLst/>
+                    </a:prstGeom>
+                  </pic:spPr>
+                </pic:pic>
+              </a:graphicData>
+            </a:graphic>
+          </wp:inline>
+        </w:drawing>
+      </w:r>
+    </w:p>
+    <w:p>
+      <w:r>
+        <w:t>Course deleted from the list</w:t>
+      </w:r>
+    </w:p>
+    <w:p>
+      <w:r>
+        <w:lastRenderedPageBreak/>
+        <w:drawing>
+          <wp:inline distT="0" distB="0" distL="0" distR="0" wp14:anchorId="2CCF3BBF" wp14:editId="34CA4505">
+            <wp:extent cx="5943600" cy="1590675"/>
+            <wp:effectExtent l="0" t="0" r="0" b="9525"/>
+            <wp:docPr id="992682222" name="Picture 1" descr="A close-up of a green square&#10;&#10;AI-generated content may be incorrect."/>
+            <wp:cNvGraphicFramePr>
+              <a:graphicFrameLocks xmlns:a="http://schemas.openxmlformats.org/drawingml/2006/main" noChangeAspect="1"/>
+            </wp:cNvGraphicFramePr>
+            <a:graphic xmlns:a="http://schemas.openxmlformats.org/drawingml/2006/main">
+              <a:graphicData uri="http://schemas.openxmlformats.org/drawingml/2006/picture">
+                <pic:pic xmlns:pic="http://schemas.openxmlformats.org/drawingml/2006/picture">
+                  <pic:nvPicPr>
+                    <pic:cNvPr id="992682222" name="Picture 1" descr="A close-up of a green square&#10;&#10;AI-generated content may be incorrect."/>
+                    <pic:cNvPicPr/>
+                  </pic:nvPicPr>
+                  <pic:blipFill>
+                    <a:blip r:embed="rId37"/>
+                    <a:stretch>
+                      <a:fillRect/>
+                    </a:stretch>
+                  </pic:blipFill>
+                  <pic:spPr>
+                    <a:xfrm>
+                      <a:off x="0" y="0"/>
+                      <a:ext cx="5943600" cy="1590675"/>
+                    </a:xfrm>
+                    <a:prstGeom prst="rect">
+                      <a:avLst/>
+                    </a:prstGeom>
+                  </pic:spPr>
+                </pic:pic>
+              </a:graphicData>
+            </a:graphic>
+          </wp:inline>
+        </w:drawing>
+      </w:r>
+    </w:p>
     <w:p/>
     <w:p>
       <w:r>
@@ -1399,7 +1806,9 @@
     </w:p>
     <w:p>
       <w:r>
-        <w:lastRenderedPageBreak/>
+        <w:rPr>
+          <w:noProof/>
+        </w:rPr>
         <w:drawing>
           <wp:inline distT="0" distB="0" distL="0" distR="0" wp14:anchorId="711AD48D" wp14:editId="1C089EF5">
             <wp:extent cx="5943600" cy="4679950"/>
@@ -1416,7 +1825,7 @@
                     <pic:cNvPicPr/>
                   </pic:nvPicPr>
                   <pic:blipFill>
-                    <a:blip r:embed="rId30"/>
+                    <a:blip r:embed="rId38"/>
                     <a:stretch>
                       <a:fillRect/>
                     </a:stretch>
@@ -1444,6 +1853,9 @@
     </w:p>
     <w:p>
       <w:r>
+        <w:rPr>
+          <w:noProof/>
+        </w:rPr>
         <w:lastRenderedPageBreak/>
         <w:drawing>
           <wp:inline distT="0" distB="0" distL="0" distR="0" wp14:anchorId="0E290EAB" wp14:editId="457755DB">
@@ -1461,7 +1873,7 @@
                     <pic:cNvPicPr/>
                   </pic:nvPicPr>
                   <pic:blipFill>
-                    <a:blip r:embed="rId31"/>
+                    <a:blip r:embed="rId39"/>
                     <a:stretch>
                       <a:fillRect/>
                     </a:stretch>

</xml_diff>

<commit_message>
added Ajax list, add, delete for teachers. Modified testing evidence document, modified README
</commit_message>
<xml_diff>
--- a/repos/Cumulative1/Cumulative 2 testing evidence .docx
+++ b/repos/Cumulative1/Cumulative 2 testing evidence .docx
@@ -1446,6 +1446,9 @@
     </w:p>
     <w:p>
       <w:r>
+        <w:rPr>
+          <w:noProof/>
+        </w:rPr>
         <w:drawing>
           <wp:inline distT="0" distB="0" distL="0" distR="0" wp14:anchorId="1A5B0AB6" wp14:editId="28E6DA4A">
             <wp:extent cx="5943600" cy="1891030"/>
@@ -1491,6 +1494,9 @@
     </w:p>
     <w:p>
       <w:r>
+        <w:rPr>
+          <w:noProof/>
+        </w:rPr>
         <w:drawing>
           <wp:inline distT="0" distB="0" distL="0" distR="0" wp14:anchorId="2C08A87C" wp14:editId="221ABCF1">
             <wp:extent cx="5943600" cy="1880870"/>
@@ -1530,6 +1536,9 @@
     </w:p>
     <w:p>
       <w:r>
+        <w:rPr>
+          <w:noProof/>
+        </w:rPr>
         <w:drawing>
           <wp:inline distT="0" distB="0" distL="0" distR="0" wp14:anchorId="05B140DD" wp14:editId="5009D212">
             <wp:extent cx="5943600" cy="4314825"/>
@@ -1574,6 +1583,9 @@
     </w:p>
     <w:p>
       <w:r>
+        <w:rPr>
+          <w:noProof/>
+        </w:rPr>
         <w:lastRenderedPageBreak/>
         <w:drawing>
           <wp:inline distT="0" distB="0" distL="0" distR="0" wp14:anchorId="7F69027D" wp14:editId="6C1FDCD4">
@@ -1619,6 +1631,9 @@
     </w:p>
     <w:p>
       <w:r>
+        <w:rPr>
+          <w:noProof/>
+        </w:rPr>
         <w:drawing>
           <wp:inline distT="0" distB="0" distL="0" distR="0" wp14:anchorId="4692E719" wp14:editId="2B1F00F1">
             <wp:extent cx="5943600" cy="2403475"/>
@@ -1672,6 +1687,9 @@
     </w:p>
     <w:p>
       <w:r>
+        <w:rPr>
+          <w:noProof/>
+        </w:rPr>
         <w:drawing>
           <wp:inline distT="0" distB="0" distL="0" distR="0" wp14:anchorId="042B471F" wp14:editId="446F9CFB">
             <wp:extent cx="5943600" cy="1642110"/>
@@ -1716,6 +1734,9 @@
     </w:p>
     <w:p>
       <w:r>
+        <w:rPr>
+          <w:noProof/>
+        </w:rPr>
         <w:drawing>
           <wp:inline distT="0" distB="0" distL="0" distR="0" wp14:anchorId="5C64F4E3" wp14:editId="6B13489A">
             <wp:extent cx="5943600" cy="1076325"/>
@@ -1760,6 +1781,9 @@
     </w:p>
     <w:p>
       <w:r>
+        <w:rPr>
+          <w:noProof/>
+        </w:rPr>
         <w:lastRenderedPageBreak/>
         <w:drawing>
           <wp:inline distT="0" distB="0" distL="0" distR="0" wp14:anchorId="2CCF3BBF" wp14:editId="34CA4505">
@@ -1798,9 +1822,230 @@
         </w:drawing>
       </w:r>
     </w:p>
+    <w:p>
+      <w:r>
+        <w:t>15- Add teacher AJAX</w:t>
+      </w:r>
+      <w:r>
+        <w:t xml:space="preserve"> (source: Github example)</w:t>
+      </w:r>
+    </w:p>
+    <w:p>
+      <w:r>
+        <w:drawing>
+          <wp:inline distT="0" distB="0" distL="0" distR="0" wp14:anchorId="21E63E57" wp14:editId="6275EF3C">
+            <wp:extent cx="5943600" cy="3920490"/>
+            <wp:effectExtent l="0" t="0" r="0" b="3810"/>
+            <wp:docPr id="975152423" name="Picture 1" descr="A screenshot of a computer&#10;&#10;AI-generated content may be incorrect."/>
+            <wp:cNvGraphicFramePr>
+              <a:graphicFrameLocks xmlns:a="http://schemas.openxmlformats.org/drawingml/2006/main" noChangeAspect="1"/>
+            </wp:cNvGraphicFramePr>
+            <a:graphic xmlns:a="http://schemas.openxmlformats.org/drawingml/2006/main">
+              <a:graphicData uri="http://schemas.openxmlformats.org/drawingml/2006/picture">
+                <pic:pic xmlns:pic="http://schemas.openxmlformats.org/drawingml/2006/picture">
+                  <pic:nvPicPr>
+                    <pic:cNvPr id="975152423" name="Picture 1" descr="A screenshot of a computer&#10;&#10;AI-generated content may be incorrect."/>
+                    <pic:cNvPicPr/>
+                  </pic:nvPicPr>
+                  <pic:blipFill>
+                    <a:blip r:embed="rId38"/>
+                    <a:stretch>
+                      <a:fillRect/>
+                    </a:stretch>
+                  </pic:blipFill>
+                  <pic:spPr>
+                    <a:xfrm>
+                      <a:off x="0" y="0"/>
+                      <a:ext cx="5943600" cy="3920490"/>
+                    </a:xfrm>
+                    <a:prstGeom prst="rect">
+                      <a:avLst/>
+                    </a:prstGeom>
+                  </pic:spPr>
+                </pic:pic>
+              </a:graphicData>
+            </a:graphic>
+          </wp:inline>
+        </w:drawing>
+      </w:r>
+    </w:p>
+    <w:p>
+      <w:r>
+        <w:t>Teacher Added</w:t>
+      </w:r>
+    </w:p>
+    <w:p>
+      <w:r>
+        <w:lastRenderedPageBreak/>
+        <w:drawing>
+          <wp:inline distT="0" distB="0" distL="0" distR="0" wp14:anchorId="2EE49765" wp14:editId="69DE29D8">
+            <wp:extent cx="5943600" cy="3359785"/>
+            <wp:effectExtent l="0" t="0" r="0" b="0"/>
+            <wp:docPr id="1915069211" name="Picture 1" descr="A screenshot of a computer&#10;&#10;AI-generated content may be incorrect."/>
+            <wp:cNvGraphicFramePr>
+              <a:graphicFrameLocks xmlns:a="http://schemas.openxmlformats.org/drawingml/2006/main" noChangeAspect="1"/>
+            </wp:cNvGraphicFramePr>
+            <a:graphic xmlns:a="http://schemas.openxmlformats.org/drawingml/2006/main">
+              <a:graphicData uri="http://schemas.openxmlformats.org/drawingml/2006/picture">
+                <pic:pic xmlns:pic="http://schemas.openxmlformats.org/drawingml/2006/picture">
+                  <pic:nvPicPr>
+                    <pic:cNvPr id="1915069211" name="Picture 1" descr="A screenshot of a computer&#10;&#10;AI-generated content may be incorrect."/>
+                    <pic:cNvPicPr/>
+                  </pic:nvPicPr>
+                  <pic:blipFill>
+                    <a:blip r:embed="rId39"/>
+                    <a:stretch>
+                      <a:fillRect/>
+                    </a:stretch>
+                  </pic:blipFill>
+                  <pic:spPr>
+                    <a:xfrm>
+                      <a:off x="0" y="0"/>
+                      <a:ext cx="5943600" cy="3359785"/>
+                    </a:xfrm>
+                    <a:prstGeom prst="rect">
+                      <a:avLst/>
+                    </a:prstGeom>
+                  </pic:spPr>
+                </pic:pic>
+              </a:graphicData>
+            </a:graphic>
+          </wp:inline>
+        </w:drawing>
+      </w:r>
+    </w:p>
+    <w:p>
+      <w:r>
+        <w:t>16- Delete Teacher AJAX:</w:t>
+      </w:r>
+    </w:p>
+    <w:p>
+      <w:r>
+        <w:drawing>
+          <wp:inline distT="0" distB="0" distL="0" distR="0" wp14:anchorId="60A9426B" wp14:editId="5ADBD53B">
+            <wp:extent cx="5506218" cy="3724795"/>
+            <wp:effectExtent l="0" t="0" r="0" b="9525"/>
+            <wp:docPr id="1741304982" name="Picture 1" descr="A screenshot of a computer&#10;&#10;AI-generated content may be incorrect."/>
+            <wp:cNvGraphicFramePr>
+              <a:graphicFrameLocks xmlns:a="http://schemas.openxmlformats.org/drawingml/2006/main" noChangeAspect="1"/>
+            </wp:cNvGraphicFramePr>
+            <a:graphic xmlns:a="http://schemas.openxmlformats.org/drawingml/2006/main">
+              <a:graphicData uri="http://schemas.openxmlformats.org/drawingml/2006/picture">
+                <pic:pic xmlns:pic="http://schemas.openxmlformats.org/drawingml/2006/picture">
+                  <pic:nvPicPr>
+                    <pic:cNvPr id="1741304982" name="Picture 1" descr="A screenshot of a computer&#10;&#10;AI-generated content may be incorrect."/>
+                    <pic:cNvPicPr/>
+                  </pic:nvPicPr>
+                  <pic:blipFill>
+                    <a:blip r:embed="rId40"/>
+                    <a:stretch>
+                      <a:fillRect/>
+                    </a:stretch>
+                  </pic:blipFill>
+                  <pic:spPr>
+                    <a:xfrm>
+                      <a:off x="0" y="0"/>
+                      <a:ext cx="5506218" cy="3724795"/>
+                    </a:xfrm>
+                    <a:prstGeom prst="rect">
+                      <a:avLst/>
+                    </a:prstGeom>
+                  </pic:spPr>
+                </pic:pic>
+              </a:graphicData>
+            </a:graphic>
+          </wp:inline>
+        </w:drawing>
+      </w:r>
+    </w:p>
+    <w:p>
+      <w:r>
+        <w:lastRenderedPageBreak/>
+        <w:drawing>
+          <wp:inline distT="0" distB="0" distL="0" distR="0" wp14:anchorId="250EE24C" wp14:editId="075D4828">
+            <wp:extent cx="5943600" cy="2157095"/>
+            <wp:effectExtent l="0" t="0" r="0" b="0"/>
+            <wp:docPr id="1427730566" name="Picture 1" descr="A screenshot of a computer&#10;&#10;AI-generated content may be incorrect."/>
+            <wp:cNvGraphicFramePr>
+              <a:graphicFrameLocks xmlns:a="http://schemas.openxmlformats.org/drawingml/2006/main" noChangeAspect="1"/>
+            </wp:cNvGraphicFramePr>
+            <a:graphic xmlns:a="http://schemas.openxmlformats.org/drawingml/2006/main">
+              <a:graphicData uri="http://schemas.openxmlformats.org/drawingml/2006/picture">
+                <pic:pic xmlns:pic="http://schemas.openxmlformats.org/drawingml/2006/picture">
+                  <pic:nvPicPr>
+                    <pic:cNvPr id="1427730566" name="Picture 1" descr="A screenshot of a computer&#10;&#10;AI-generated content may be incorrect."/>
+                    <pic:cNvPicPr/>
+                  </pic:nvPicPr>
+                  <pic:blipFill>
+                    <a:blip r:embed="rId41"/>
+                    <a:stretch>
+                      <a:fillRect/>
+                    </a:stretch>
+                  </pic:blipFill>
+                  <pic:spPr>
+                    <a:xfrm>
+                      <a:off x="0" y="0"/>
+                      <a:ext cx="5943600" cy="2157095"/>
+                    </a:xfrm>
+                    <a:prstGeom prst="rect">
+                      <a:avLst/>
+                    </a:prstGeom>
+                  </pic:spPr>
+                </pic:pic>
+              </a:graphicData>
+            </a:graphic>
+          </wp:inline>
+        </w:drawing>
+      </w:r>
+    </w:p>
+    <w:p>
+      <w:r>
+        <w:t>Deleted</w:t>
+      </w:r>
+    </w:p>
     <w:p/>
     <w:p>
       <w:r>
+        <w:drawing>
+          <wp:inline distT="0" distB="0" distL="0" distR="0" wp14:anchorId="5193D5C6" wp14:editId="64C81408">
+            <wp:extent cx="5943600" cy="2752090"/>
+            <wp:effectExtent l="0" t="0" r="0" b="0"/>
+            <wp:docPr id="1929587037" name="Picture 1" descr="A screenshot of a computer&#10;&#10;AI-generated content may be incorrect."/>
+            <wp:cNvGraphicFramePr>
+              <a:graphicFrameLocks xmlns:a="http://schemas.openxmlformats.org/drawingml/2006/main" noChangeAspect="1"/>
+            </wp:cNvGraphicFramePr>
+            <a:graphic xmlns:a="http://schemas.openxmlformats.org/drawingml/2006/main">
+              <a:graphicData uri="http://schemas.openxmlformats.org/drawingml/2006/picture">
+                <pic:pic xmlns:pic="http://schemas.openxmlformats.org/drawingml/2006/picture">
+                  <pic:nvPicPr>
+                    <pic:cNvPr id="1929587037" name="Picture 1" descr="A screenshot of a computer&#10;&#10;AI-generated content may be incorrect."/>
+                    <pic:cNvPicPr/>
+                  </pic:nvPicPr>
+                  <pic:blipFill>
+                    <a:blip r:embed="rId42"/>
+                    <a:stretch>
+                      <a:fillRect/>
+                    </a:stretch>
+                  </pic:blipFill>
+                  <pic:spPr>
+                    <a:xfrm>
+                      <a:off x="0" y="0"/>
+                      <a:ext cx="5943600" cy="2752090"/>
+                    </a:xfrm>
+                    <a:prstGeom prst="rect">
+                      <a:avLst/>
+                    </a:prstGeom>
+                  </pic:spPr>
+                </pic:pic>
+              </a:graphicData>
+            </a:graphic>
+          </wp:inline>
+        </w:drawing>
+      </w:r>
+    </w:p>
+    <w:p/>
+    <w:p>
+      <w:r>
         <w:t>13- Add teacher Work Phone:</w:t>
       </w:r>
     </w:p>
@@ -1809,6 +2054,7 @@
         <w:rPr>
           <w:noProof/>
         </w:rPr>
+        <w:lastRenderedPageBreak/>
         <w:drawing>
           <wp:inline distT="0" distB="0" distL="0" distR="0" wp14:anchorId="711AD48D" wp14:editId="1C089EF5">
             <wp:extent cx="5943600" cy="4679950"/>
@@ -1825,7 +2071,7 @@
                     <pic:cNvPicPr/>
                   </pic:nvPicPr>
                   <pic:blipFill>
-                    <a:blip r:embed="rId38"/>
+                    <a:blip r:embed="rId43"/>
                     <a:stretch>
                       <a:fillRect/>
                     </a:stretch>
@@ -1873,7 +2119,7 @@
                     <pic:cNvPicPr/>
                   </pic:nvPicPr>
                   <pic:blipFill>
-                    <a:blip r:embed="rId39"/>
+                    <a:blip r:embed="rId44"/>
                     <a:stretch>
                       <a:fillRect/>
                     </a:stretch>
@@ -1892,6 +2138,13 @@
             </a:graphic>
           </wp:inline>
         </w:drawing>
+      </w:r>
+    </w:p>
+    <w:p/>
+    <w:p/>
+    <w:p>
+      <w:r>
+        <w:t>End of document</w:t>
       </w:r>
     </w:p>
     <w:sectPr>

</xml_diff>